<commit_message>
add hover effect to btnDiv
</commit_message>
<xml_diff>
--- a/documentation/DevSprint1.docx
+++ b/documentation/DevSprint1.docx
@@ -3,10 +3,153 @@
 <w:document xmlns:wpc="http://schemas.microsoft.com/office/word/2010/wordprocessingCanvas" xmlns:cx="http://schemas.microsoft.com/office/drawing/2014/chartex" xmlns:cx1="http://schemas.microsoft.com/office/drawing/2015/9/8/chartex" xmlns:cx2="http://schemas.microsoft.com/office/drawing/2015/10/21/chartex" xmlns:cx3="http://schemas.microsoft.com/office/drawing/2016/5/9/chartex" xmlns:cx4="http://schemas.microsoft.com/office/drawing/2016/5/10/chartex" xmlns:cx5="http://schemas.microsoft.com/office/drawing/2016/5/11/chartex" xmlns:cx6="http://schemas.microsoft.com/office/drawing/2016/5/12/chartex" xmlns:cx7="http://schemas.microsoft.com/office/drawing/2016/5/13/chartex" xmlns:cx8="http://schemas.microsoft.com/office/drawing/2016/5/14/chartex" xmlns:mc="http://schemas.openxmlformats.org/markup-compatibility/2006" xmlns:aink="http://schemas.microsoft.com/office/drawing/2016/ink" xmlns:am3d="http://schemas.microsoft.com/office/drawing/2017/model3d" xmlns:o="urn:schemas-microsoft-com:office:office" xmlns:r="http://schemas.openxmlformats.org/officeDocument/2006/relationships" xmlns:m="http://schemas.openxmlformats.org/officeDocument/2006/math" xmlns:v="urn:schemas-microsoft-com:vml" xmlns:wp14="http://schemas.microsoft.com/office/word/2010/wordprocessingDrawing" xmlns:wp="http://schemas.openxmlformats.org/drawingml/2006/wordprocessingDrawing" xmlns:w10="urn:schemas-microsoft-com:office:word" xmlns:w="http://schemas.openxmlformats.org/wordprocessingml/2006/main" xmlns:w14="http://schemas.microsoft.com/office/word/2010/wordml" xmlns:w15="http://schemas.microsoft.com/office/word/2012/wordml" xmlns:w16cid="http://schemas.microsoft.com/office/word/2016/wordml/cid" xmlns:w16se="http://schemas.microsoft.com/office/word/2015/wordml/symex" xmlns:wpg="http://schemas.microsoft.com/office/word/2010/wordprocessingGroup" xmlns:wpi="http://schemas.microsoft.com/office/word/2010/wordprocessingInk" xmlns:wne="http://schemas.microsoft.com/office/word/2006/wordml" xmlns:wps="http://schemas.microsoft.com/office/word/2010/wordprocessingShape" mc:Ignorable="w14 w15 w16se w16cid wp14">
   <w:body>
     <w:p>
+      <w:r>
+        <w:t># Sommerprojekt 2024/25</w:t>
+      </w:r>
+    </w:p>
+    <w:p>
+      <w:r>
+        <w:t xml:space="preserve">## Salvator Yionees Lacle, 2BHITM, </w:t>
+      </w:r>
+      <w:proofErr w:type="spellStart"/>
+      <w:r>
+        <w:t>ExpertShop</w:t>
+      </w:r>
+      <w:proofErr w:type="spellEnd"/>
+      <w:r>
+        <w:t>, [</w:t>
+      </w:r>
+      <w:proofErr w:type="spellStart"/>
+      <w:r>
+        <w:t>Github</w:t>
+      </w:r>
+      <w:proofErr w:type="spellEnd"/>
+      <w:r>
+        <w:t xml:space="preserve"> </w:t>
+      </w:r>
+      <w:proofErr w:type="gramStart"/>
+      <w:r>
+        <w:t>repo](</w:t>
+      </w:r>
+      <w:proofErr w:type="gramEnd"/>
+      <w:r>
+        <w:t>https://github.com/htl-leo-medtwt-projects/2425-sommerprojekt-2bhitm-SalvatorYioneesLacle)</w:t>
+      </w:r>
+    </w:p>
+    <w:p/>
+    <w:p>
+      <w:r>
+        <w:t>### Änderungen</w:t>
+      </w:r>
+    </w:p>
+    <w:p>
+      <w:r>
+        <w:t>- Hauptseite, erste Unterseite mit Navigation</w:t>
+      </w:r>
+    </w:p>
+    <w:p>
+      <w:r>
+        <w:t xml:space="preserve">- </w:t>
+      </w:r>
+      <w:proofErr w:type="spellStart"/>
+      <w:r>
+        <w:t>welcomeBox</w:t>
+      </w:r>
+      <w:proofErr w:type="spellEnd"/>
+      <w:r>
+        <w:t xml:space="preserve"> design geändert</w:t>
+      </w:r>
+    </w:p>
+    <w:p>
+      <w:r>
+        <w:t xml:space="preserve">- </w:t>
+      </w:r>
+      <w:proofErr w:type="spellStart"/>
+      <w:r>
+        <w:t>Nav</w:t>
+      </w:r>
+      <w:proofErr w:type="spellEnd"/>
+      <w:r>
+        <w:t xml:space="preserve"> design geändert --&gt; dünner, Icons und Text nebeneinander</w:t>
+      </w:r>
+    </w:p>
+    <w:p>
+      <w:r>
+        <w:t xml:space="preserve">- </w:t>
+      </w:r>
+      <w:proofErr w:type="spellStart"/>
+      <w:r>
+        <w:t>btnDiv</w:t>
+      </w:r>
+      <w:proofErr w:type="spellEnd"/>
+      <w:r>
+        <w:t xml:space="preserve"> design geändert</w:t>
+      </w:r>
+    </w:p>
+    <w:p/>
+    <w:p>
+      <w:proofErr w:type="gramStart"/>
+      <w:r>
+        <w:t>![</w:t>
+      </w:r>
+      <w:proofErr w:type="gramEnd"/>
+      <w:r>
+        <w:t xml:space="preserve">Code </w:t>
+      </w:r>
+      <w:proofErr w:type="spellStart"/>
+      <w:r>
+        <w:t>frequency</w:t>
+      </w:r>
+      <w:proofErr w:type="spellEnd"/>
+      <w:r>
+        <w:t>](image.png)</w:t>
+      </w:r>
+    </w:p>
+    <w:p>
+      <w:proofErr w:type="gramStart"/>
+      <w:r>
+        <w:t>![</w:t>
+      </w:r>
+      <w:proofErr w:type="spellStart"/>
+      <w:proofErr w:type="gramEnd"/>
+      <w:r>
+        <w:t>commits</w:t>
+      </w:r>
+      <w:proofErr w:type="spellEnd"/>
+      <w:r>
+        <w:t>](image-1.png)</w:t>
+      </w:r>
+    </w:p>
+    <w:p/>
+    <w:p>
+      <w:r>
+        <w:t>### Ziele</w:t>
+      </w:r>
+    </w:p>
+    <w:p>
+      <w:r>
+        <w:t>- Shop Unterseiten</w:t>
+      </w:r>
+    </w:p>
+    <w:p>
+      <w:r>
+        <w:t>- Fertige Hauptseite</w:t>
+      </w:r>
+    </w:p>
+    <w:p>
+      <w:r>
+        <w:t xml:space="preserve">- Account </w:t>
+      </w:r>
+      <w:proofErr w:type="spellStart"/>
+      <w:r>
+        <w:t>overview</w:t>
+      </w:r>
       <w:bookmarkStart w:id="0" w:name="_GoBack"/>
       <w:bookmarkEnd w:id="0"/>
+      <w:proofErr w:type="spellEnd"/>
     </w:p>
     <w:sectPr>
+      <w:footerReference w:type="default" r:id="rId6"/>
       <w:pgSz w:w="11906" w:h="16838"/>
       <w:pgMar w:top="1417" w:right="1417" w:bottom="1134" w:left="1417" w:header="708" w:footer="708" w:gutter="0"/>
       <w:cols w:space="708"/>
@@ -14,6 +157,126 @@
     </w:sectPr>
   </w:body>
 </w:document>
+</file>
+
+<file path=word/endnotes.xml><?xml version="1.0" encoding="utf-8"?>
+<w:endnotes xmlns:wpc="http://schemas.microsoft.com/office/word/2010/wordprocessingCanvas" xmlns:cx="http://schemas.microsoft.com/office/drawing/2014/chartex" xmlns:cx1="http://schemas.microsoft.com/office/drawing/2015/9/8/chartex" xmlns:cx2="http://schemas.microsoft.com/office/drawing/2015/10/21/chartex" xmlns:cx3="http://schemas.microsoft.com/office/drawing/2016/5/9/chartex" xmlns:cx4="http://schemas.microsoft.com/office/drawing/2016/5/10/chartex" xmlns:cx5="http://schemas.microsoft.com/office/drawing/2016/5/11/chartex" xmlns:cx6="http://schemas.microsoft.com/office/drawing/2016/5/12/chartex" xmlns:cx7="http://schemas.microsoft.com/office/drawing/2016/5/13/chartex" xmlns:cx8="http://schemas.microsoft.com/office/drawing/2016/5/14/chartex" xmlns:mc="http://schemas.openxmlformats.org/markup-compatibility/2006" xmlns:aink="http://schemas.microsoft.com/office/drawing/2016/ink" xmlns:am3d="http://schemas.microsoft.com/office/drawing/2017/model3d" xmlns:o="urn:schemas-microsoft-com:office:office" xmlns:r="http://schemas.openxmlformats.org/officeDocument/2006/relationships" xmlns:m="http://schemas.openxmlformats.org/officeDocument/2006/math" xmlns:v="urn:schemas-microsoft-com:vml" xmlns:wp14="http://schemas.microsoft.com/office/word/2010/wordprocessingDrawing" xmlns:wp="http://schemas.openxmlformats.org/drawingml/2006/wordprocessingDrawing" xmlns:w10="urn:schemas-microsoft-com:office:word" xmlns:w="http://schemas.openxmlformats.org/wordprocessingml/2006/main" xmlns:w14="http://schemas.microsoft.com/office/word/2010/wordml" xmlns:w15="http://schemas.microsoft.com/office/word/2012/wordml" xmlns:w16cid="http://schemas.microsoft.com/office/word/2016/wordml/cid" xmlns:w16se="http://schemas.microsoft.com/office/word/2015/wordml/symex" xmlns:wpg="http://schemas.microsoft.com/office/word/2010/wordprocessingGroup" xmlns:wpi="http://schemas.microsoft.com/office/word/2010/wordprocessingInk" xmlns:wne="http://schemas.microsoft.com/office/word/2006/wordml" xmlns:wps="http://schemas.microsoft.com/office/word/2010/wordprocessingShape" mc:Ignorable="w14 w15 w16se w16cid wp14">
+  <w:endnote w:type="separator" w:id="-1">
+    <w:p>
+      <w:pPr>
+        <w:spacing w:after="0" w:line="240" w:lineRule="auto"/>
+      </w:pPr>
+      <w:r>
+        <w:separator/>
+      </w:r>
+    </w:p>
+  </w:endnote>
+  <w:endnote w:type="continuationSeparator" w:id="0">
+    <w:p>
+      <w:pPr>
+        <w:spacing w:after="0" w:line="240" w:lineRule="auto"/>
+      </w:pPr>
+      <w:r>
+        <w:continuationSeparator/>
+      </w:r>
+    </w:p>
+  </w:endnote>
+</w:endnotes>
+</file>
+
+<file path=word/footer1.xml><?xml version="1.0" encoding="utf-8"?>
+<w:ftr xmlns:wpc="http://schemas.microsoft.com/office/word/2010/wordprocessingCanvas" xmlns:cx="http://schemas.microsoft.com/office/drawing/2014/chartex" xmlns:cx1="http://schemas.microsoft.com/office/drawing/2015/9/8/chartex" xmlns:cx2="http://schemas.microsoft.com/office/drawing/2015/10/21/chartex" xmlns:cx3="http://schemas.microsoft.com/office/drawing/2016/5/9/chartex" xmlns:cx4="http://schemas.microsoft.com/office/drawing/2016/5/10/chartex" xmlns:cx5="http://schemas.microsoft.com/office/drawing/2016/5/11/chartex" xmlns:cx6="http://schemas.microsoft.com/office/drawing/2016/5/12/chartex" xmlns:cx7="http://schemas.microsoft.com/office/drawing/2016/5/13/chartex" xmlns:cx8="http://schemas.microsoft.com/office/drawing/2016/5/14/chartex" xmlns:mc="http://schemas.openxmlformats.org/markup-compatibility/2006" xmlns:aink="http://schemas.microsoft.com/office/drawing/2016/ink" xmlns:am3d="http://schemas.microsoft.com/office/drawing/2017/model3d" xmlns:o="urn:schemas-microsoft-com:office:office" xmlns:r="http://schemas.openxmlformats.org/officeDocument/2006/relationships" xmlns:m="http://schemas.openxmlformats.org/officeDocument/2006/math" xmlns:v="urn:schemas-microsoft-com:vml" xmlns:wp14="http://schemas.microsoft.com/office/word/2010/wordprocessingDrawing" xmlns:wp="http://schemas.openxmlformats.org/drawingml/2006/wordprocessingDrawing" xmlns:w10="urn:schemas-microsoft-com:office:word" xmlns:w="http://schemas.openxmlformats.org/wordprocessingml/2006/main" xmlns:w14="http://schemas.microsoft.com/office/word/2010/wordml" xmlns:w15="http://schemas.microsoft.com/office/word/2012/wordml" xmlns:w16cid="http://schemas.microsoft.com/office/word/2016/wordml/cid" xmlns:w16se="http://schemas.microsoft.com/office/word/2015/wordml/symex" xmlns:wpg="http://schemas.microsoft.com/office/word/2010/wordprocessingGroup" xmlns:wpi="http://schemas.microsoft.com/office/word/2010/wordprocessingInk" xmlns:wne="http://schemas.microsoft.com/office/word/2006/wordml" xmlns:wps="http://schemas.microsoft.com/office/word/2010/wordprocessingShape" mc:Ignorable="w14 w15 w16se w16cid wp14">
+  <w:p>
+    <w:pPr>
+      <w:pStyle w:val="Fuzeile"/>
+    </w:pPr>
+    <w:r>
+      <w:rPr>
+        <w:noProof/>
+      </w:rPr>
+      <w:drawing>
+        <wp:anchor distT="0" distB="0" distL="114300" distR="114300" simplePos="0" relativeHeight="251658240" behindDoc="0" locked="0" layoutInCell="1" allowOverlap="1">
+          <wp:simplePos x="0" y="0"/>
+          <wp:positionH relativeFrom="column">
+            <wp:posOffset>-907415</wp:posOffset>
+          </wp:positionH>
+          <wp:positionV relativeFrom="paragraph">
+            <wp:posOffset>85725</wp:posOffset>
+          </wp:positionV>
+          <wp:extent cx="7559040" cy="449580"/>
+          <wp:effectExtent l="0" t="0" r="3810" b="7620"/>
+          <wp:wrapSquare wrapText="bothSides"/>
+          <wp:docPr id="1" name="Grafik 1"/>
+          <wp:cNvGraphicFramePr>
+            <a:graphicFrameLocks xmlns:a="http://schemas.openxmlformats.org/drawingml/2006/main" noChangeAspect="1"/>
+          </wp:cNvGraphicFramePr>
+          <a:graphic xmlns:a="http://schemas.openxmlformats.org/drawingml/2006/main">
+            <a:graphicData uri="http://schemas.openxmlformats.org/drawingml/2006/picture">
+              <pic:pic xmlns:pic="http://schemas.openxmlformats.org/drawingml/2006/picture">
+                <pic:nvPicPr>
+                  <pic:cNvPr id="1" name="Shadow.png"/>
+                  <pic:cNvPicPr/>
+                </pic:nvPicPr>
+                <pic:blipFill>
+                  <a:blip r:embed="rId1">
+                    <a:extLst>
+                      <a:ext uri="{28A0092B-C50C-407E-A947-70E740481C1C}">
+                        <a14:useLocalDpi xmlns:a14="http://schemas.microsoft.com/office/drawing/2010/main" val="0"/>
+                      </a:ext>
+                    </a:extLst>
+                  </a:blip>
+                  <a:stretch>
+                    <a:fillRect/>
+                  </a:stretch>
+                </pic:blipFill>
+                <pic:spPr>
+                  <a:xfrm>
+                    <a:off x="0" y="0"/>
+                    <a:ext cx="7559040" cy="449580"/>
+                  </a:xfrm>
+                  <a:prstGeom prst="rect">
+                    <a:avLst/>
+                  </a:prstGeom>
+                </pic:spPr>
+              </pic:pic>
+            </a:graphicData>
+          </a:graphic>
+          <wp14:sizeRelH relativeFrom="margin">
+            <wp14:pctWidth>0</wp14:pctWidth>
+          </wp14:sizeRelH>
+          <wp14:sizeRelV relativeFrom="margin">
+            <wp14:pctHeight>0</wp14:pctHeight>
+          </wp14:sizeRelV>
+        </wp:anchor>
+      </w:drawing>
+    </w:r>
+  </w:p>
+</w:ftr>
+</file>
+
+<file path=word/footnotes.xml><?xml version="1.0" encoding="utf-8"?>
+<w:footnotes xmlns:wpc="http://schemas.microsoft.com/office/word/2010/wordprocessingCanvas" xmlns:cx="http://schemas.microsoft.com/office/drawing/2014/chartex" xmlns:cx1="http://schemas.microsoft.com/office/drawing/2015/9/8/chartex" xmlns:cx2="http://schemas.microsoft.com/office/drawing/2015/10/21/chartex" xmlns:cx3="http://schemas.microsoft.com/office/drawing/2016/5/9/chartex" xmlns:cx4="http://schemas.microsoft.com/office/drawing/2016/5/10/chartex" xmlns:cx5="http://schemas.microsoft.com/office/drawing/2016/5/11/chartex" xmlns:cx6="http://schemas.microsoft.com/office/drawing/2016/5/12/chartex" xmlns:cx7="http://schemas.microsoft.com/office/drawing/2016/5/13/chartex" xmlns:cx8="http://schemas.microsoft.com/office/drawing/2016/5/14/chartex" xmlns:mc="http://schemas.openxmlformats.org/markup-compatibility/2006" xmlns:aink="http://schemas.microsoft.com/office/drawing/2016/ink" xmlns:am3d="http://schemas.microsoft.com/office/drawing/2017/model3d" xmlns:o="urn:schemas-microsoft-com:office:office" xmlns:r="http://schemas.openxmlformats.org/officeDocument/2006/relationships" xmlns:m="http://schemas.openxmlformats.org/officeDocument/2006/math" xmlns:v="urn:schemas-microsoft-com:vml" xmlns:wp14="http://schemas.microsoft.com/office/word/2010/wordprocessingDrawing" xmlns:wp="http://schemas.openxmlformats.org/drawingml/2006/wordprocessingDrawing" xmlns:w10="urn:schemas-microsoft-com:office:word" xmlns:w="http://schemas.openxmlformats.org/wordprocessingml/2006/main" xmlns:w14="http://schemas.microsoft.com/office/word/2010/wordml" xmlns:w15="http://schemas.microsoft.com/office/word/2012/wordml" xmlns:w16cid="http://schemas.microsoft.com/office/word/2016/wordml/cid" xmlns:w16se="http://schemas.microsoft.com/office/word/2015/wordml/symex" xmlns:wpg="http://schemas.microsoft.com/office/word/2010/wordprocessingGroup" xmlns:wpi="http://schemas.microsoft.com/office/word/2010/wordprocessingInk" xmlns:wne="http://schemas.microsoft.com/office/word/2006/wordml" xmlns:wps="http://schemas.microsoft.com/office/word/2010/wordprocessingShape" mc:Ignorable="w14 w15 w16se w16cid wp14">
+  <w:footnote w:type="separator" w:id="-1">
+    <w:p>
+      <w:pPr>
+        <w:spacing w:after="0" w:line="240" w:lineRule="auto"/>
+      </w:pPr>
+      <w:r>
+        <w:separator/>
+      </w:r>
+    </w:p>
+  </w:footnote>
+  <w:footnote w:type="continuationSeparator" w:id="0">
+    <w:p>
+      <w:pPr>
+        <w:spacing w:after="0" w:line="240" w:lineRule="auto"/>
+      </w:pPr>
+      <w:r>
+        <w:continuationSeparator/>
+      </w:r>
+    </w:p>
+  </w:footnote>
+</w:footnotes>
 </file>
 
 <file path=word/styles.xml><?xml version="1.0" encoding="utf-8"?>
@@ -441,6 +704,50 @@
     <w:semiHidden/>
     <w:unhideWhenUsed/>
   </w:style>
+  <w:style w:type="paragraph" w:styleId="Kopfzeile">
+    <w:name w:val="header"/>
+    <w:basedOn w:val="Standard"/>
+    <w:link w:val="KopfzeileZchn"/>
+    <w:uiPriority w:val="99"/>
+    <w:unhideWhenUsed/>
+    <w:rsid w:val="00DD08EF"/>
+    <w:pPr>
+      <w:tabs>
+        <w:tab w:val="center" w:pos="4536"/>
+        <w:tab w:val="right" w:pos="9072"/>
+      </w:tabs>
+      <w:spacing w:after="0" w:line="240" w:lineRule="auto"/>
+    </w:pPr>
+  </w:style>
+  <w:style w:type="character" w:customStyle="1" w:styleId="KopfzeileZchn">
+    <w:name w:val="Kopfzeile Zchn"/>
+    <w:basedOn w:val="Absatz-Standardschriftart"/>
+    <w:link w:val="Kopfzeile"/>
+    <w:uiPriority w:val="99"/>
+    <w:rsid w:val="00DD08EF"/>
+  </w:style>
+  <w:style w:type="paragraph" w:styleId="Fuzeile">
+    <w:name w:val="footer"/>
+    <w:basedOn w:val="Standard"/>
+    <w:link w:val="FuzeileZchn"/>
+    <w:uiPriority w:val="99"/>
+    <w:unhideWhenUsed/>
+    <w:rsid w:val="00DD08EF"/>
+    <w:pPr>
+      <w:tabs>
+        <w:tab w:val="center" w:pos="4536"/>
+        <w:tab w:val="right" w:pos="9072"/>
+      </w:tabs>
+      <w:spacing w:after="0" w:line="240" w:lineRule="auto"/>
+    </w:pPr>
+  </w:style>
+  <w:style w:type="character" w:customStyle="1" w:styleId="FuzeileZchn">
+    <w:name w:val="Fußzeile Zchn"/>
+    <w:basedOn w:val="Absatz-Standardschriftart"/>
+    <w:link w:val="Fuzeile"/>
+    <w:uiPriority w:val="99"/>
+    <w:rsid w:val="00DD08EF"/>
+  </w:style>
 </w:styles>
 </file>
 

</xml_diff>